<commit_message>
Atualizados HML e CSS
Atualização do código CSS + HTML  (Incluído negrito nos títulos e alteradas fontes de letra)
</commit_message>
<xml_diff>
--- a/HARDWARE E SOFTWARE.docx
+++ b/HARDWARE E SOFTWARE.docx
@@ -15,90 +15,6 @@
         <w:ind w:left="142" w:firstLine="992"/>
         <w:rPr>
           <w:rFonts w:ascii="Times New Roman" w:hAnsi="Times New Roman" w:cs="Times New Roman"/>
-        </w:rPr>
-      </w:pPr>
-      <w:r>
-        <w:rPr>
-          <w:rFonts w:ascii="Times New Roman" w:hAnsi="Times New Roman" w:cs="Times New Roman"/>
-        </w:rPr>
-        <w:t xml:space="preserve">Autor: Iraê César Brandão </w:t>
-      </w:r>
-      <w:r>
-        <w:rPr>
-          <w:rFonts w:ascii="Times New Roman" w:hAnsi="Times New Roman" w:cs="Times New Roman"/>
-        </w:rPr>
-        <w:t xml:space="preserve"> </w:t>
-      </w:r>
-    </w:p>
-    <w:p>
-      <w:pPr>
-        <w:ind w:left="142" w:firstLine="992"/>
-        <w:rPr>
-          <w:rFonts w:ascii="Times New Roman" w:hAnsi="Times New Roman" w:cs="Times New Roman"/>
-        </w:rPr>
-      </w:pPr>
-      <w:r>
-        <w:rPr>
-          <w:rFonts w:ascii="Times New Roman" w:hAnsi="Times New Roman" w:cs="Times New Roman"/>
-        </w:rPr>
-        <w:t>Ultima atualização:  24/10/2023</w:t>
-      </w:r>
-    </w:p>
-    <w:p>
-      <w:pPr>
-        <w:ind w:left="142" w:firstLine="992"/>
-        <w:rPr>
-          <w:rFonts w:ascii="Times New Roman" w:hAnsi="Times New Roman" w:cs="Times New Roman"/>
-        </w:rPr>
-      </w:pPr>
-      <w:proofErr w:type="spellStart"/>
-      <w:r>
-        <w:rPr>
-          <w:rFonts w:ascii="Times New Roman" w:hAnsi="Times New Roman" w:cs="Times New Roman"/>
-        </w:rPr>
-        <w:t>Linkedin</w:t>
-      </w:r>
-      <w:proofErr w:type="spellEnd"/>
-      <w:r>
-        <w:rPr>
-          <w:rFonts w:ascii="Times New Roman" w:hAnsi="Times New Roman" w:cs="Times New Roman"/>
-        </w:rPr>
-        <w:t>:  https://www.linkedin.com/in/irae-cesar-brandao-a2112b69/</w:t>
-      </w:r>
-    </w:p>
-    <w:p>
-      <w:pPr>
-        <w:ind w:left="142" w:firstLine="992"/>
-        <w:rPr>
-          <w:rFonts w:ascii="Times New Roman" w:hAnsi="Times New Roman" w:cs="Times New Roman"/>
-        </w:rPr>
-      </w:pPr>
-      <w:r>
-        <w:rPr>
-          <w:rFonts w:ascii="Times New Roman" w:hAnsi="Times New Roman" w:cs="Times New Roman"/>
-        </w:rPr>
-        <w:t>Site público: https://github.com/Irae-Cesar-Brandao/software_hardware.git</w:t>
-      </w:r>
-    </w:p>
-    <w:p>
-      <w:pPr>
-        <w:ind w:left="142" w:firstLine="992"/>
-        <w:rPr>
-          <w:rFonts w:ascii="Times New Roman" w:hAnsi="Times New Roman" w:cs="Times New Roman"/>
-        </w:rPr>
-      </w:pPr>
-      <w:r>
-        <w:rPr>
-          <w:rFonts w:ascii="Times New Roman" w:hAnsi="Times New Roman" w:cs="Times New Roman"/>
-        </w:rPr>
-        <w:t xml:space="preserve"> </w:t>
-      </w:r>
-    </w:p>
-    <w:p>
-      <w:pPr>
-        <w:ind w:left="142" w:firstLine="992"/>
-        <w:rPr>
-          <w:rFonts w:ascii="Times New Roman" w:hAnsi="Times New Roman" w:cs="Times New Roman"/>
           <w:b/>
           <w:sz w:val="52"/>
           <w:szCs w:val="52"/>
@@ -112,6 +28,87 @@
           <w:szCs w:val="52"/>
         </w:rPr>
         <w:t>HARDWARE &amp; SOFTWARE</w:t>
+      </w:r>
+    </w:p>
+    <w:p>
+      <w:pPr>
+        <w:ind w:left="142" w:firstLine="992"/>
+        <w:rPr>
+          <w:rFonts w:ascii="Times New Roman" w:hAnsi="Times New Roman" w:cs="Times New Roman"/>
+        </w:rPr>
+      </w:pPr>
+    </w:p>
+    <w:p>
+      <w:pPr>
+        <w:ind w:left="142" w:firstLine="992"/>
+        <w:rPr>
+          <w:rFonts w:ascii="Times New Roman" w:hAnsi="Times New Roman" w:cs="Times New Roman"/>
+          <w:i/>
+        </w:rPr>
+      </w:pPr>
+      <w:r>
+        <w:rPr>
+          <w:rFonts w:ascii="Times New Roman" w:hAnsi="Times New Roman" w:cs="Times New Roman"/>
+          <w:i/>
+        </w:rPr>
+        <w:t xml:space="preserve">Autor: Iraê César Brandão  </w:t>
+      </w:r>
+    </w:p>
+    <w:p>
+      <w:pPr>
+        <w:ind w:left="142" w:firstLine="992"/>
+        <w:rPr>
+          <w:rFonts w:ascii="Times New Roman" w:hAnsi="Times New Roman" w:cs="Times New Roman"/>
+          <w:i/>
+        </w:rPr>
+      </w:pPr>
+      <w:r>
+        <w:rPr>
+          <w:rFonts w:ascii="Times New Roman" w:hAnsi="Times New Roman" w:cs="Times New Roman"/>
+          <w:i/>
+        </w:rPr>
+        <w:t>Ultima atualização:  24/10/2023</w:t>
+      </w:r>
+    </w:p>
+    <w:p>
+      <w:pPr>
+        <w:ind w:left="142" w:firstLine="992"/>
+        <w:rPr>
+          <w:rFonts w:ascii="Times New Roman" w:hAnsi="Times New Roman" w:cs="Times New Roman"/>
+          <w:i/>
+        </w:rPr>
+      </w:pPr>
+      <w:proofErr w:type="spellStart"/>
+      <w:r>
+        <w:rPr>
+          <w:rFonts w:ascii="Times New Roman" w:hAnsi="Times New Roman" w:cs="Times New Roman"/>
+          <w:i/>
+        </w:rPr>
+        <w:t>Linkedin</w:t>
+      </w:r>
+      <w:proofErr w:type="spellEnd"/>
+      <w:r>
+        <w:rPr>
+          <w:rFonts w:ascii="Times New Roman" w:hAnsi="Times New Roman" w:cs="Times New Roman"/>
+          <w:i/>
+        </w:rPr>
+        <w:t>:  https://www.linkedin.com/in/irae-cesar-brandao-a2112b69/</w:t>
+      </w:r>
+    </w:p>
+    <w:p>
+      <w:pPr>
+        <w:ind w:left="142" w:firstLine="992"/>
+        <w:rPr>
+          <w:rFonts w:ascii="Times New Roman" w:hAnsi="Times New Roman" w:cs="Times New Roman"/>
+          <w:i/>
+        </w:rPr>
+      </w:pPr>
+      <w:r>
+        <w:rPr>
+          <w:rFonts w:ascii="Times New Roman" w:hAnsi="Times New Roman" w:cs="Times New Roman"/>
+          <w:i/>
+        </w:rPr>
+        <w:t>Site público: https://github.com/Irae-Cesar-Brandao/software_hardware.git</w:t>
       </w:r>
     </w:p>
     <w:p>
@@ -1752,9 +1749,6 @@
     <w:p>
       <w:pPr>
         <w:ind w:left="142" w:firstLine="992"/>
-        <w:rPr>
-          <w:rFonts w:ascii="Times New Roman" w:hAnsi="Times New Roman" w:cs="Times New Roman"/>
-        </w:rPr>
       </w:pPr>
       <w:r>
         <w:rPr>
@@ -1777,15 +1771,23 @@
         <w:ind w:left="142" w:firstLine="992"/>
         <w:rPr>
           <w:rFonts w:ascii="Times New Roman" w:hAnsi="Times New Roman" w:cs="Times New Roman"/>
-          <w:b/>
-        </w:rPr>
-      </w:pPr>
-      <w:r>
-        <w:rPr>
-          <w:rFonts w:ascii="Times New Roman" w:hAnsi="Times New Roman" w:cs="Times New Roman"/>
-          <w:b/>
-        </w:rPr>
-        <w:t>OUTROS BENEFÍCIOS</w:t>
+        </w:rPr>
+      </w:pPr>
+    </w:p>
+    <w:p>
+      <w:pPr>
+        <w:ind w:left="142" w:firstLine="992"/>
+        <w:rPr>
+          <w:rFonts w:ascii="Times New Roman" w:hAnsi="Times New Roman" w:cs="Times New Roman"/>
+          <w:b/>
+        </w:rPr>
+      </w:pPr>
+      <w:r>
+        <w:rPr>
+          <w:rFonts w:ascii="Times New Roman" w:hAnsi="Times New Roman" w:cs="Times New Roman"/>
+          <w:b/>
+        </w:rPr>
+        <w:t>APLICAÇÕES</w:t>
       </w:r>
     </w:p>
     <w:p>
@@ -2521,6 +2523,22 @@
           <w:b/>
         </w:rPr>
       </w:pPr>
+      <w:proofErr w:type="spellStart"/>
+      <w:r>
+        <w:rPr>
+          <w:rFonts w:ascii="Times New Roman" w:hAnsi="Times New Roman" w:cs="Times New Roman"/>
+          <w:b/>
+        </w:rPr>
+        <w:t>Usanda</w:t>
+      </w:r>
+      <w:proofErr w:type="spellEnd"/>
+      <w:r>
+        <w:rPr>
+          <w:rFonts w:ascii="Times New Roman" w:hAnsi="Times New Roman" w:cs="Times New Roman"/>
+          <w:b/>
+        </w:rPr>
+        <w:t xml:space="preserve"> a IA em </w:t>
+      </w:r>
       <w:r>
         <w:rPr>
           <w:rFonts w:ascii="Times New Roman" w:hAnsi="Times New Roman" w:cs="Times New Roman"/>
@@ -2812,6 +2830,13 @@
           <w:b/>
         </w:rPr>
       </w:pPr>
+      <w:r>
+        <w:rPr>
+          <w:rFonts w:ascii="Times New Roman" w:hAnsi="Times New Roman" w:cs="Times New Roman"/>
+          <w:b/>
+        </w:rPr>
+        <w:t xml:space="preserve">Usando a IA em </w:t>
+      </w:r>
       <w:r>
         <w:rPr>
           <w:rFonts w:ascii="Times New Roman" w:hAnsi="Times New Roman" w:cs="Times New Roman"/>

</xml_diff>